<commit_message>
equals finito e callEJBLoad aggiornato
</commit_message>
<xml_diff>
--- a/Deliveries/Code Inspection/CallEJBLoad.docx
+++ b/Deliveries/Code Inspection/CallEJBLoad.docx
@@ -15,12 +15,7 @@
         <w:t>1.</w:t>
       </w:r>
       <w:r>
-        <w:t xml:space="preserve"> </w:t>
-      </w:r>
-      <w:bookmarkStart w:id="0" w:name="_GoBack"/>
-      <w:bookmarkEnd w:id="0"/>
-      <w:r>
-        <w:t>All the names are meaningful.</w:t>
+        <w:t xml:space="preserve"> All the names are meaningful.</w:t>
       </w:r>
       <w:r>
         <w:br/>
@@ -394,8 +389,12 @@
         <w:t>345</w:t>
       </w:r>
     </w:p>
-    <w:p>
-      <w:r>
+    <w:p/>
+    <w:p/>
+    <w:p/>
+    <w:p>
+      <w:r>
+        <w:lastRenderedPageBreak/>
         <w:t>13. Lines exceeding 80 characters that should be divided:</w:t>
       </w:r>
     </w:p>
@@ -444,7 +443,6 @@
         </w:numPr>
       </w:pPr>
       <w:r>
-        <w:lastRenderedPageBreak/>
         <w:t>289</w:t>
       </w:r>
     </w:p>
@@ -479,7 +477,13 @@
         <w:t xml:space="preserve">15.  </w:t>
       </w:r>
       <w:r>
-        <w:t>In the following lines the line break occurs before the operator, but should appear after that:</w:t>
+        <w:t xml:space="preserve">In the following lines the line break occurs before the operator, but should appear after </w:t>
+      </w:r>
+      <w:r>
+        <w:t>it</w:t>
+      </w:r>
+      <w:r>
+        <w:t>:</w:t>
       </w:r>
     </w:p>
     <w:p>
@@ -682,10 +686,10 @@
     </w:p>
     <w:p>
       <w:r>
-        <w:t>20. The file containing the method provides only one public class;</w:t>
-      </w:r>
-      <w:r>
-        <w:t xml:space="preserve"> no private classes are present.</w:t>
+        <w:t>20. The file containing the method provides only one public class</w:t>
+      </w:r>
+      <w:r>
+        <w:t>.</w:t>
       </w:r>
       <w:r>
         <w:br/>
@@ -719,6 +723,7 @@
         <w:rPr>
           <w:b/>
         </w:rPr>
+        <w:lastRenderedPageBreak/>
         <w:t>Package and Import Statements</w:t>
       </w:r>
     </w:p>
@@ -740,7 +745,6 @@
         <w:rPr>
           <w:b/>
         </w:rPr>
-        <w:lastRenderedPageBreak/>
         <w:t>Class and Interface Declarations</w:t>
       </w:r>
     </w:p>
@@ -821,18 +825,12 @@
         <w:t xml:space="preserve">30. </w:t>
       </w:r>
       <w:r>
-        <w:t>Variable “</w:t>
-      </w:r>
-      <w:proofErr w:type="spellStart"/>
-      <w:r>
-        <w:t>robInfo</w:t>
-      </w:r>
-      <w:proofErr w:type="spellEnd"/>
-      <w:r>
-        <w:t>” (line 260) should be initialized using the proper constructor, and after that assign the correct value.</w:t>
-      </w:r>
-      <w:r>
-        <w:br/>
+        <w:t xml:space="preserve">Call to constructors is not necessary </w:t>
+      </w:r>
+      <w:r>
+        <w:br/>
+      </w:r>
+      <w:r>
         <w:t>31. Every object is initialized before the use.</w:t>
       </w:r>
       <w:r>
@@ -924,106 +922,146 @@
     </w:p>
     <w:p/>
     <w:p>
-      <w:r>
+      <w:pPr>
         <w:rPr>
           <w:b/>
         </w:rPr>
-        <w:t>Output Format</w:t>
-      </w:r>
-    </w:p>
-    <w:p>
-      <w:r>
-        <w:t>41. There are no spelling/grammatical errors in the outputs.</w:t>
-      </w:r>
-      <w:r>
-        <w:br/>
-        <w:t>42</w:t>
-      </w:r>
-      <w:r>
-        <w:t xml:space="preserve">. </w:t>
-      </w:r>
-      <w:r>
-        <w:t xml:space="preserve">Line </w:t>
-      </w:r>
-      <w:r>
-        <w:t>289</w:t>
-      </w:r>
-      <w:r>
-        <w:t xml:space="preserve"> contains a non</w:t>
-      </w:r>
-      <w:r>
-        <w:t>-comprehensive output</w:t>
-      </w:r>
-      <w:r>
-        <w:t>: the description of the printed variable shouldn’t be</w:t>
-      </w:r>
-      <w:r>
-        <w:t xml:space="preserve"> the path of the variable</w:t>
-      </w:r>
-      <w:proofErr w:type="gramStart"/>
-      <w:r>
-        <w:t>.</w:t>
-      </w:r>
-      <w:proofErr w:type="gramEnd"/>
-      <w:r>
-        <w:br/>
-      </w:r>
-      <w:r>
-        <w:t xml:space="preserve">‘ </w:t>
-      </w:r>
-      <w:proofErr w:type="gramStart"/>
-      <w:r>
-        <w:t xml:space="preserve">“ </w:t>
-      </w:r>
-      <w:proofErr w:type="spellStart"/>
-      <w:r>
-        <w:t>robInfo.lastRefreshedAt</w:t>
-      </w:r>
-      <w:proofErr w:type="spellEnd"/>
-      <w:proofErr w:type="gramEnd"/>
-      <w:r>
-        <w:t>: “ ‘ should be changed into ‘ “ last refreshed at: “ ‘.</w:t>
-      </w:r>
-      <w:r>
-        <w:br/>
-      </w:r>
-      <w:r>
-        <w:t>43. In lines 280-281</w:t>
-      </w:r>
-      <w:r>
-        <w:t xml:space="preserve"> there is no distinction between “</w:t>
-      </w:r>
-      <w:proofErr w:type="spellStart"/>
-      <w:r>
-        <w:t>beanLevelSequenceNum</w:t>
-      </w:r>
-      <w:proofErr w:type="spellEnd"/>
-      <w:r>
-        <w:t>” and “</w:t>
-      </w:r>
-      <w:proofErr w:type="spellStart"/>
-      <w:r>
-        <w:t>robInfo</w:t>
-      </w:r>
-      <w:proofErr w:type="spellEnd"/>
-      <w:r>
-        <w:t>” in the output. A separator should occur between the two outputs.</w:t>
-      </w:r>
-    </w:p>
-    <w:p/>
-    <w:p/>
-    <w:p>
+      </w:pPr>
+    </w:p>
+    <w:p>
+      <w:pPr>
+        <w:rPr>
+          <w:b/>
+        </w:rPr>
+      </w:pPr>
+    </w:p>
+    <w:p>
+      <w:pPr>
+        <w:rPr>
+          <w:b/>
+        </w:rPr>
+      </w:pPr>
+    </w:p>
+    <w:p>
+      <w:pPr>
+        <w:rPr>
+          <w:b/>
+        </w:rPr>
+      </w:pPr>
+    </w:p>
+    <w:p>
+      <w:pPr>
+        <w:rPr>
+          <w:b/>
+        </w:rPr>
+      </w:pPr>
+    </w:p>
+    <w:p>
+      <w:bookmarkStart w:id="0" w:name="_GoBack"/>
+      <w:bookmarkEnd w:id="0"/>
       <w:r>
         <w:rPr>
           <w:b/>
         </w:rPr>
         <w:lastRenderedPageBreak/>
+        <w:t>Output Format</w:t>
+      </w:r>
+    </w:p>
+    <w:p>
+      <w:r>
+        <w:t>41. There are no spelling/grammatical errors in the outputs.</w:t>
+      </w:r>
+      <w:r>
+        <w:br/>
+        <w:t>42</w:t>
+      </w:r>
+      <w:r>
+        <w:t xml:space="preserve">. </w:t>
+      </w:r>
+      <w:r>
+        <w:t xml:space="preserve">Line </w:t>
+      </w:r>
+      <w:r>
+        <w:t>289</w:t>
+      </w:r>
+      <w:r>
+        <w:t xml:space="preserve"> contains a non</w:t>
+      </w:r>
+      <w:r>
+        <w:t>-comprehensive output</w:t>
+      </w:r>
+      <w:r>
+        <w:t>: the description of the printed variable shouldn’t be</w:t>
+      </w:r>
+      <w:r>
+        <w:t xml:space="preserve"> the path of the variable</w:t>
+      </w:r>
+      <w:proofErr w:type="gramStart"/>
+      <w:r>
+        <w:t>.</w:t>
+      </w:r>
+      <w:proofErr w:type="gramEnd"/>
+      <w:r>
+        <w:br/>
+      </w:r>
+      <w:r>
+        <w:t xml:space="preserve">‘ </w:t>
+      </w:r>
+      <w:proofErr w:type="gramStart"/>
+      <w:r>
+        <w:t xml:space="preserve">“ </w:t>
+      </w:r>
+      <w:proofErr w:type="spellStart"/>
+      <w:r>
+        <w:t>robInfo.lastRefreshedAt</w:t>
+      </w:r>
+      <w:proofErr w:type="spellEnd"/>
+      <w:proofErr w:type="gramEnd"/>
+      <w:r>
+        <w:t>: “ ‘ should be changed into ‘ “ last refreshed at: “ ‘.</w:t>
+      </w:r>
+      <w:r>
+        <w:br/>
+      </w:r>
+      <w:r>
+        <w:t>43. In lines 280-281 there is no distinction between “</w:t>
+      </w:r>
+      <w:proofErr w:type="spellStart"/>
+      <w:r>
+        <w:t>beanLevelSequenceNum</w:t>
+      </w:r>
+      <w:proofErr w:type="spellEnd"/>
+      <w:r>
+        <w:t>” and “</w:t>
+      </w:r>
+      <w:proofErr w:type="spellStart"/>
+      <w:r>
+        <w:t>robInfo</w:t>
+      </w:r>
+      <w:proofErr w:type="spellEnd"/>
+      <w:r>
+        <w:t>” in the output. A separator should occur between the two outputs.</w:t>
+      </w:r>
+    </w:p>
+    <w:p/>
+    <w:p/>
+    <w:p>
+      <w:r>
+        <w:rPr>
+          <w:b/>
+        </w:rPr>
         <w:t>Computation, Comparisons and Assignments</w:t>
       </w:r>
     </w:p>
     <w:p>
       <w:r>
-        <w:t>44.  The method implementation avoids brute programming.</w:t>
+        <w:t>44.  The me</w:t>
+      </w:r>
+      <w:r>
+        <w:t>thod implementation avoids brutish</w:t>
+      </w:r>
+      <w:r>
+        <w:t xml:space="preserve"> programming.</w:t>
       </w:r>
       <w:r>
         <w:br/>
@@ -1046,11 +1084,14 @@
       </w:r>
       <w:r>
         <w:br/>
-        <w:t>49. Comparisons and Boolean operators are correct.</w:t>
-      </w:r>
-      <w:r>
-        <w:br/>
-        <w:t xml:space="preserve">50.  </w:t>
+        <w:t>49. Comparisons and Bool</w:t>
+      </w:r>
+      <w:r>
+        <w:t>ean operators are correct.</w:t>
+      </w:r>
+      <w:r>
+        <w:br/>
+        <w:t xml:space="preserve">50. </w:t>
       </w:r>
       <w:r>
         <w:t>The possible exception are thrown in the invoked methods. The “finally” block ensures that in case of error the computation continues.</w:t>
@@ -1093,13 +1134,18 @@
       </w:r>
       <w:r>
         <w:br/>
-        <w:t xml:space="preserve">55. </w:t>
-      </w:r>
-      <w:r>
-        <w:t>There are no switch statements.</w:t>
-      </w:r>
-      <w:r>
-        <w:br/>
+        <w:t>55. There are no switch st</w:t>
+      </w:r>
+      <w:r>
+        <w:t>atemen</w:t>
+      </w:r>
+      <w:r>
+        <w:t>ts.</w:t>
+      </w:r>
+      <w:r>
+        <w:br/>
+      </w:r>
+      <w:r>
         <w:t>56. There are no loops.</w:t>
       </w:r>
     </w:p>
@@ -1113,28 +1159,31 @@
     </w:p>
     <w:p>
       <w:r>
-        <w:t>57. There are no files used.</w:t>
+        <w:t xml:space="preserve">57. </w:t>
+      </w:r>
+      <w:r>
+        <w:t>No file is used.</w:t>
       </w:r>
       <w:r>
         <w:br/>
         <w:t xml:space="preserve">58. </w:t>
       </w:r>
       <w:r>
-        <w:t>There are no files used.</w:t>
+        <w:t>No file is used.</w:t>
       </w:r>
       <w:r>
         <w:br/>
         <w:t xml:space="preserve">59. </w:t>
       </w:r>
       <w:r>
-        <w:t>There are no files used.</w:t>
+        <w:t>No file is used.</w:t>
       </w:r>
       <w:r>
         <w:br/>
         <w:t xml:space="preserve">60. </w:t>
       </w:r>
       <w:r>
-        <w:t>There are no files used.</w:t>
+        <w:t>No file is used.</w:t>
       </w:r>
     </w:p>
     <w:p/>
@@ -2730,7 +2779,6 @@
   <w:style w:type="character" w:default="1" w:styleId="DefaultParagraphFont">
     <w:name w:val="Default Paragraph Font"/>
     <w:uiPriority w:val="1"/>
-    <w:semiHidden/>
     <w:unhideWhenUsed/>
   </w:style>
   <w:style w:type="table" w:default="1" w:styleId="TableNormal">

</xml_diff>